<commit_message>
add steps to add new file
</commit_message>
<xml_diff>
--- a/Git Set up steps.docx
+++ b/Git Set up steps.docx
@@ -4,13 +4,8 @@
   <w:body>
     <w:p>
       <w:r>
-        <w:t xml:space="preserve">Git Set up </w:t>
-      </w:r>
-      <w:proofErr w:type="gramStart"/>
-      <w:r>
-        <w:t>steps:-</w:t>
-      </w:r>
-      <w:proofErr w:type="gramEnd"/>
+        <w:t>Git Set up steps:-</w:t>
+      </w:r>
     </w:p>
     <w:p/>
     <w:p>
@@ -34,18 +29,7 @@
         </w:numPr>
       </w:pPr>
       <w:r>
-        <w:t>Create a folder in your PC and inside this folder right click</w:t>
-      </w:r>
-      <w:r>
-        <w:t xml:space="preserve"> and Select </w:t>
-      </w:r>
-      <w:proofErr w:type="gramStart"/>
-      <w:r>
-        <w:t>‘ Git</w:t>
-      </w:r>
-      <w:proofErr w:type="gramEnd"/>
-      <w:r>
-        <w:t xml:space="preserve"> Bash here’</w:t>
+        <w:t>Create a folder in your PC and inside this folder right click and Select ‘ Git Bash here’</w:t>
       </w:r>
     </w:p>
     <w:p>
@@ -69,13 +53,8 @@
         </w:numPr>
       </w:pPr>
       <w:r>
-        <w:t xml:space="preserve">git </w:t>
-      </w:r>
-      <w:proofErr w:type="spellStart"/>
-      <w:r>
-        <w:t>init</w:t>
-      </w:r>
-      <w:proofErr w:type="spellEnd"/>
+        <w:t>git init</w:t>
+      </w:r>
     </w:p>
     <w:p>
       <w:pPr>
@@ -86,11 +65,7 @@
         </w:numPr>
       </w:pPr>
       <w:r>
-        <w:t xml:space="preserve">git </w:t>
-      </w:r>
-      <w:proofErr w:type="gramStart"/>
-      <w:r>
-        <w:t xml:space="preserve">clone </w:t>
+        <w:t xml:space="preserve">git clone </w:t>
       </w:r>
       <w:r>
         <w:rPr>
@@ -101,7 +76,6 @@
         </w:rPr>
         <w:t xml:space="preserve"> https://github.com/Archana-B11/workwithcpp</w:t>
       </w:r>
-      <w:proofErr w:type="gramEnd"/>
     </w:p>
     <w:p>
       <w:pPr>
@@ -110,6 +84,404 @@
       </w:pPr>
     </w:p>
     <w:p/>
+    <w:p/>
+    <w:p>
+      <w:r>
+        <w:t>Git bash is application for command line experience.</w:t>
+      </w:r>
+    </w:p>
+    <w:p>
+      <w:r>
+        <w:t>We can work with git in two ways : through commands and GUI</w:t>
+      </w:r>
+    </w:p>
+    <w:p>
+      <w:r>
+        <w:t>Git Commands:-</w:t>
+      </w:r>
+    </w:p>
+    <w:p>
+      <w:pPr>
+        <w:pStyle w:val="ListParagraph"/>
+        <w:numPr>
+          <w:ilvl w:val="0"/>
+          <w:numId w:val="2"/>
+        </w:numPr>
+      </w:pPr>
+      <w:r>
+        <w:t>git init  - for first step and only once executable to initialize</w:t>
+      </w:r>
+    </w:p>
+    <w:p>
+      <w:pPr>
+        <w:pStyle w:val="ListParagraph"/>
+        <w:numPr>
+          <w:ilvl w:val="0"/>
+          <w:numId w:val="2"/>
+        </w:numPr>
+      </w:pPr>
+      <w:r>
+        <w:t xml:space="preserve">git clone </w:t>
+      </w:r>
+      <w:r>
+        <w:rPr>
+          <w:rFonts w:ascii="Lucida Console" w:hAnsi="Lucida Console" w:cs="Lucida Console"/>
+          <w:kern w:val="0"/>
+          <w:sz w:val="18"/>
+          <w:szCs w:val="18"/>
+        </w:rPr>
+        <w:t xml:space="preserve"> </w:t>
+      </w:r>
+      <w:hyperlink r:id="rId5" w:history="1">
+        <w:r>
+          <w:rPr>
+            <w:rStyle w:val="Hyperlink"/>
+            <w:rFonts w:ascii="Lucida Console" w:hAnsi="Lucida Console" w:cs="Lucida Console"/>
+            <w:kern w:val="0"/>
+            <w:sz w:val="18"/>
+            <w:szCs w:val="18"/>
+          </w:rPr>
+          <w:t>https://github.com/Archana-B11/workwithcpp</w:t>
+        </w:r>
+      </w:hyperlink>
+      <w:r>
+        <w:rPr>
+          <w:rFonts w:ascii="Lucida Console" w:hAnsi="Lucida Console" w:cs="Lucida Console"/>
+          <w:kern w:val="0"/>
+          <w:sz w:val="18"/>
+          <w:szCs w:val="18"/>
+        </w:rPr>
+        <w:t xml:space="preserve"> - is used to copy the already existing repo into your local pc</w:t>
+      </w:r>
+    </w:p>
+    <w:p>
+      <w:pPr>
+        <w:pStyle w:val="ListParagraph"/>
+        <w:numPr>
+          <w:ilvl w:val="0"/>
+          <w:numId w:val="2"/>
+        </w:numPr>
+      </w:pPr>
+      <w:r>
+        <w:rPr>
+          <w:rFonts w:ascii="Lucida Console" w:hAnsi="Lucida Console" w:cs="Lucida Console"/>
+          <w:kern w:val="0"/>
+          <w:sz w:val="18"/>
+          <w:szCs w:val="18"/>
+        </w:rPr>
+        <w:t>ls – is used for listing all files and folders</w:t>
+      </w:r>
+    </w:p>
+    <w:p>
+      <w:pPr>
+        <w:pStyle w:val="ListParagraph"/>
+        <w:numPr>
+          <w:ilvl w:val="0"/>
+          <w:numId w:val="2"/>
+        </w:numPr>
+      </w:pPr>
+      <w:r>
+        <w:t>git branch -all – is used to see all branch in that repo</w:t>
+      </w:r>
+    </w:p>
+    <w:p>
+      <w:r>
+        <w:t>Task 1:</w:t>
+      </w:r>
+      <w:r>
+        <w:tab/>
+      </w:r>
+    </w:p>
+    <w:p>
+      <w:pPr>
+        <w:ind w:firstLine="720"/>
+      </w:pPr>
+      <w:r>
+        <w:t>Adding new file and commit and make changes in existing file and comit</w:t>
+      </w:r>
+    </w:p>
+    <w:p>
+      <w:pPr>
+        <w:pStyle w:val="ListParagraph"/>
+        <w:numPr>
+          <w:ilvl w:val="0"/>
+          <w:numId w:val="3"/>
+        </w:numPr>
+      </w:pPr>
+      <w:r>
+        <w:t>first go to specified path mentioned in the task 1 file and create a file as you wish with some content.</w:t>
+      </w:r>
+    </w:p>
+    <w:p>
+      <w:pPr>
+        <w:pStyle w:val="ListParagraph"/>
+        <w:numPr>
+          <w:ilvl w:val="0"/>
+          <w:numId w:val="3"/>
+        </w:numPr>
+      </w:pPr>
+      <w:r>
+        <w:t>go to Git bash –(to get git bash terminal, go to git folder and right click)</w:t>
+      </w:r>
+    </w:p>
+    <w:p>
+      <w:pPr>
+        <w:pStyle w:val="ListParagraph"/>
+        <w:numPr>
+          <w:ilvl w:val="0"/>
+          <w:numId w:val="3"/>
+        </w:numPr>
+      </w:pPr>
+      <w:r>
+        <w:t>Execute below commands</w:t>
+      </w:r>
+    </w:p>
+    <w:p>
+      <w:pPr>
+        <w:pStyle w:val="ListParagraph"/>
+        <w:numPr>
+          <w:ilvl w:val="0"/>
+          <w:numId w:val="4"/>
+        </w:numPr>
+      </w:pPr>
+      <w:r>
+        <w:t>git status</w:t>
+      </w:r>
+    </w:p>
+    <w:p>
+      <w:pPr>
+        <w:pStyle w:val="ListParagraph"/>
+        <w:numPr>
+          <w:ilvl w:val="0"/>
+          <w:numId w:val="4"/>
+        </w:numPr>
+      </w:pPr>
+      <w:r>
+        <w:drawing>
+          <wp:inline distT="0" distB="0" distL="0" distR="0" wp14:anchorId="1A9B586F" wp14:editId="549C53F1">
+            <wp:extent cx="5502117" cy="2568163"/>
+            <wp:effectExtent l="0" t="0" r="3810" b="3810"/>
+            <wp:docPr id="302463512" name="Picture 1"/>
+            <wp:cNvGraphicFramePr>
+              <a:graphicFrameLocks xmlns:a="http://schemas.openxmlformats.org/drawingml/2006/main" noChangeAspect="1"/>
+            </wp:cNvGraphicFramePr>
+            <a:graphic xmlns:a="http://schemas.openxmlformats.org/drawingml/2006/main">
+              <a:graphicData uri="http://schemas.openxmlformats.org/drawingml/2006/picture">
+                <pic:pic xmlns:pic="http://schemas.openxmlformats.org/drawingml/2006/picture">
+                  <pic:nvPicPr>
+                    <pic:cNvPr id="302463512" name=""/>
+                    <pic:cNvPicPr/>
+                  </pic:nvPicPr>
+                  <pic:blipFill>
+                    <a:blip r:embed="rId6"/>
+                    <a:stretch>
+                      <a:fillRect/>
+                    </a:stretch>
+                  </pic:blipFill>
+                  <pic:spPr>
+                    <a:xfrm>
+                      <a:off x="0" y="0"/>
+                      <a:ext cx="5502117" cy="2568163"/>
+                    </a:xfrm>
+                    <a:prstGeom prst="rect">
+                      <a:avLst/>
+                    </a:prstGeom>
+                  </pic:spPr>
+                </pic:pic>
+              </a:graphicData>
+            </a:graphic>
+          </wp:inline>
+        </w:drawing>
+      </w:r>
+    </w:p>
+    <w:p>
+      <w:pPr>
+        <w:pStyle w:val="ListParagraph"/>
+        <w:numPr>
+          <w:ilvl w:val="0"/>
+          <w:numId w:val="4"/>
+        </w:numPr>
+      </w:pPr>
+      <w:r>
+        <w:t>git add &lt;file_name&gt;</w:t>
+      </w:r>
+    </w:p>
+    <w:p>
+      <w:pPr>
+        <w:pStyle w:val="ListParagraph"/>
+        <w:numPr>
+          <w:ilvl w:val="0"/>
+          <w:numId w:val="4"/>
+        </w:numPr>
+      </w:pPr>
+      <w:r>
+        <w:lastRenderedPageBreak/>
+        <w:drawing>
+          <wp:inline distT="0" distB="0" distL="0" distR="0" wp14:anchorId="246A749A" wp14:editId="5ECC1C7D">
+            <wp:extent cx="5731510" cy="747395"/>
+            <wp:effectExtent l="0" t="0" r="2540" b="0"/>
+            <wp:docPr id="1115623186" name="Picture 1"/>
+            <wp:cNvGraphicFramePr>
+              <a:graphicFrameLocks xmlns:a="http://schemas.openxmlformats.org/drawingml/2006/main" noChangeAspect="1"/>
+            </wp:cNvGraphicFramePr>
+            <a:graphic xmlns:a="http://schemas.openxmlformats.org/drawingml/2006/main">
+              <a:graphicData uri="http://schemas.openxmlformats.org/drawingml/2006/picture">
+                <pic:pic xmlns:pic="http://schemas.openxmlformats.org/drawingml/2006/picture">
+                  <pic:nvPicPr>
+                    <pic:cNvPr id="1115623186" name=""/>
+                    <pic:cNvPicPr/>
+                  </pic:nvPicPr>
+                  <pic:blipFill>
+                    <a:blip r:embed="rId7"/>
+                    <a:stretch>
+                      <a:fillRect/>
+                    </a:stretch>
+                  </pic:blipFill>
+                  <pic:spPr>
+                    <a:xfrm>
+                      <a:off x="0" y="0"/>
+                      <a:ext cx="5731510" cy="747395"/>
+                    </a:xfrm>
+                    <a:prstGeom prst="rect">
+                      <a:avLst/>
+                    </a:prstGeom>
+                  </pic:spPr>
+                </pic:pic>
+              </a:graphicData>
+            </a:graphic>
+          </wp:inline>
+        </w:drawing>
+      </w:r>
+    </w:p>
+    <w:p>
+      <w:pPr>
+        <w:pStyle w:val="ListParagraph"/>
+        <w:numPr>
+          <w:ilvl w:val="0"/>
+          <w:numId w:val="4"/>
+        </w:numPr>
+      </w:pPr>
+      <w:r>
+        <w:t>git commit</w:t>
+      </w:r>
+    </w:p>
+    <w:p>
+      <w:pPr>
+        <w:pStyle w:val="ListParagraph"/>
+        <w:numPr>
+          <w:ilvl w:val="0"/>
+          <w:numId w:val="4"/>
+        </w:numPr>
+      </w:pPr>
+      <w:r>
+        <w:drawing>
+          <wp:inline distT="0" distB="0" distL="0" distR="0" wp14:anchorId="6DDB7A93" wp14:editId="35E712AF">
+            <wp:extent cx="5731510" cy="801370"/>
+            <wp:effectExtent l="0" t="0" r="2540" b="0"/>
+            <wp:docPr id="879012685" name="Picture 1"/>
+            <wp:cNvGraphicFramePr>
+              <a:graphicFrameLocks xmlns:a="http://schemas.openxmlformats.org/drawingml/2006/main" noChangeAspect="1"/>
+            </wp:cNvGraphicFramePr>
+            <a:graphic xmlns:a="http://schemas.openxmlformats.org/drawingml/2006/main">
+              <a:graphicData uri="http://schemas.openxmlformats.org/drawingml/2006/picture">
+                <pic:pic xmlns:pic="http://schemas.openxmlformats.org/drawingml/2006/picture">
+                  <pic:nvPicPr>
+                    <pic:cNvPr id="879012685" name=""/>
+                    <pic:cNvPicPr/>
+                  </pic:nvPicPr>
+                  <pic:blipFill>
+                    <a:blip r:embed="rId8"/>
+                    <a:stretch>
+                      <a:fillRect/>
+                    </a:stretch>
+                  </pic:blipFill>
+                  <pic:spPr>
+                    <a:xfrm>
+                      <a:off x="0" y="0"/>
+                      <a:ext cx="5731510" cy="801370"/>
+                    </a:xfrm>
+                    <a:prstGeom prst="rect">
+                      <a:avLst/>
+                    </a:prstGeom>
+                  </pic:spPr>
+                </pic:pic>
+              </a:graphicData>
+            </a:graphic>
+          </wp:inline>
+        </w:drawing>
+      </w:r>
+    </w:p>
+    <w:p>
+      <w:pPr>
+        <w:pStyle w:val="ListParagraph"/>
+        <w:numPr>
+          <w:ilvl w:val="0"/>
+          <w:numId w:val="4"/>
+        </w:numPr>
+      </w:pPr>
+      <w:r>
+        <w:t>git push</w:t>
+      </w:r>
+    </w:p>
+    <w:p>
+      <w:pPr>
+        <w:pStyle w:val="ListParagraph"/>
+        <w:numPr>
+          <w:ilvl w:val="0"/>
+          <w:numId w:val="4"/>
+        </w:numPr>
+      </w:pPr>
+      <w:r>
+        <w:drawing>
+          <wp:inline distT="0" distB="0" distL="0" distR="0" wp14:anchorId="6231A193" wp14:editId="251070C0">
+            <wp:extent cx="5654530" cy="1417443"/>
+            <wp:effectExtent l="0" t="0" r="3810" b="0"/>
+            <wp:docPr id="1568645118" name="Picture 1"/>
+            <wp:cNvGraphicFramePr>
+              <a:graphicFrameLocks xmlns:a="http://schemas.openxmlformats.org/drawingml/2006/main" noChangeAspect="1"/>
+            </wp:cNvGraphicFramePr>
+            <a:graphic xmlns:a="http://schemas.openxmlformats.org/drawingml/2006/main">
+              <a:graphicData uri="http://schemas.openxmlformats.org/drawingml/2006/picture">
+                <pic:pic xmlns:pic="http://schemas.openxmlformats.org/drawingml/2006/picture">
+                  <pic:nvPicPr>
+                    <pic:cNvPr id="1568645118" name=""/>
+                    <pic:cNvPicPr/>
+                  </pic:nvPicPr>
+                  <pic:blipFill>
+                    <a:blip r:embed="rId9"/>
+                    <a:stretch>
+                      <a:fillRect/>
+                    </a:stretch>
+                  </pic:blipFill>
+                  <pic:spPr>
+                    <a:xfrm>
+                      <a:off x="0" y="0"/>
+                      <a:ext cx="5654530" cy="1417443"/>
+                    </a:xfrm>
+                    <a:prstGeom prst="rect">
+                      <a:avLst/>
+                    </a:prstGeom>
+                  </pic:spPr>
+                </pic:pic>
+              </a:graphicData>
+            </a:graphic>
+          </wp:inline>
+        </w:drawing>
+      </w:r>
+    </w:p>
+    <w:p>
+      <w:pPr>
+        <w:ind w:left="1944"/>
+      </w:pPr>
+      <w:r>
+        <w:t>@Note:- In case, if it is ask for password then use ‘Sohan@2018@2013’</w:t>
+      </w:r>
+    </w:p>
+    <w:p>
+      <w:r>
+        <w:t xml:space="preserve"> </w:t>
+      </w:r>
+    </w:p>
     <w:sectPr>
       <w:pgSz w:w="11906" w:h="16838"/>
       <w:pgMar w:top="1440" w:right="1440" w:bottom="1440" w:left="1440" w:header="708" w:footer="708" w:gutter="0"/>
@@ -123,6 +495,204 @@
 <file path=word/numbering.xml><?xml version="1.0" encoding="utf-8"?>
 <w:numbering xmlns:wpc="http://schemas.microsoft.com/office/word/2010/wordprocessingCanvas" xmlns:cx="http://schemas.microsoft.com/office/drawing/2014/chartex" xmlns:cx1="http://schemas.microsoft.com/office/drawing/2015/9/8/chartex" xmlns:cx2="http://schemas.microsoft.com/office/drawing/2015/10/21/chartex" xmlns:cx3="http://schemas.microsoft.com/office/drawing/2016/5/9/chartex" xmlns:cx4="http://schemas.microsoft.com/office/drawing/2016/5/10/chartex" xmlns:cx5="http://schemas.microsoft.com/office/drawing/2016/5/11/chartex" xmlns:cx6="http://schemas.microsoft.com/office/drawing/2016/5/12/chartex" xmlns:cx7="http://schemas.microsoft.com/office/drawing/2016/5/13/chartex" xmlns:cx8="http://schemas.microsoft.com/office/drawing/2016/5/14/chartex" xmlns:mc="http://schemas.openxmlformats.org/markup-compatibility/2006" xmlns:aink="http://schemas.microsoft.com/office/drawing/2016/ink" xmlns:am3d="http://schemas.microsoft.com/office/drawing/2017/model3d" xmlns:o="urn:schemas-microsoft-com:office:office" xmlns:oel="http://schemas.microsoft.com/office/2019/extlst" xmlns:r="http://schemas.openxmlformats.org/officeDocument/2006/relationships" xmlns:m="http://schemas.openxmlformats.org/officeDocument/2006/math" xmlns:v="urn:schemas-microsoft-com:vml" xmlns:wp14="http://schemas.microsoft.com/office/word/2010/wordprocessingDrawing" xmlns:wp="http://schemas.openxmlformats.org/drawingml/2006/wordprocessingDrawing" xmlns:w10="urn:schemas-microsoft-com:office:word" xmlns:w="http://schemas.openxmlformats.org/wordprocessingml/2006/main" xmlns:w14="http://schemas.microsoft.com/office/word/2010/wordml" xmlns:w15="http://schemas.microsoft.com/office/word/2012/wordml" xmlns:w16cex="http://schemas.microsoft.com/office/word/2018/wordml/cex" xmlns:w16cid="http://schemas.microsoft.com/office/word/2016/wordml/cid" xmlns:w16="http://schemas.microsoft.com/office/word/2018/wordml" xmlns:w16sdtdh="http://schemas.microsoft.com/office/word/2020/wordml/sdtdatahash" xmlns:w16se="http://schemas.microsoft.com/office/word/2015/wordml/symex" xmlns:wpg="http://schemas.microsoft.com/office/word/2010/wordprocessingGroup" xmlns:wpi="http://schemas.microsoft.com/office/word/2010/wordprocessingInk" xmlns:wne="http://schemas.microsoft.com/office/word/2006/wordml" xmlns:wps="http://schemas.microsoft.com/office/word/2010/wordprocessingShape" mc:Ignorable="w14 w15 w16se w16cid w16 w16cex w16sdtdh wp14">
   <w:abstractNum w:abstractNumId="0" w15:restartNumberingAfterBreak="0">
+    <w:nsid w:val="3E27318E"/>
+    <w:multiLevelType w:val="hybridMultilevel"/>
+    <w:tmpl w:val="8CD2C684"/>
+    <w:lvl w:ilvl="0" w:tplc="4009000F">
+      <w:start w:val="1"/>
+      <w:numFmt w:val="decimal"/>
+      <w:lvlText w:val="%1."/>
+      <w:lvlJc w:val="left"/>
+      <w:pPr>
+        <w:ind w:left="1944" w:hanging="360"/>
+      </w:pPr>
+    </w:lvl>
+    <w:lvl w:ilvl="1" w:tplc="40090019" w:tentative="1">
+      <w:start w:val="1"/>
+      <w:numFmt w:val="lowerLetter"/>
+      <w:lvlText w:val="%2."/>
+      <w:lvlJc w:val="left"/>
+      <w:pPr>
+        <w:ind w:left="2664" w:hanging="360"/>
+      </w:pPr>
+    </w:lvl>
+    <w:lvl w:ilvl="2" w:tplc="4009001B" w:tentative="1">
+      <w:start w:val="1"/>
+      <w:numFmt w:val="lowerRoman"/>
+      <w:lvlText w:val="%3."/>
+      <w:lvlJc w:val="right"/>
+      <w:pPr>
+        <w:ind w:left="3384" w:hanging="180"/>
+      </w:pPr>
+    </w:lvl>
+    <w:lvl w:ilvl="3" w:tplc="4009000F" w:tentative="1">
+      <w:start w:val="1"/>
+      <w:numFmt w:val="decimal"/>
+      <w:lvlText w:val="%4."/>
+      <w:lvlJc w:val="left"/>
+      <w:pPr>
+        <w:ind w:left="4104" w:hanging="360"/>
+      </w:pPr>
+    </w:lvl>
+    <w:lvl w:ilvl="4" w:tplc="40090019" w:tentative="1">
+      <w:start w:val="1"/>
+      <w:numFmt w:val="lowerLetter"/>
+      <w:lvlText w:val="%5."/>
+      <w:lvlJc w:val="left"/>
+      <w:pPr>
+        <w:ind w:left="4824" w:hanging="360"/>
+      </w:pPr>
+    </w:lvl>
+    <w:lvl w:ilvl="5" w:tplc="4009001B" w:tentative="1">
+      <w:start w:val="1"/>
+      <w:numFmt w:val="lowerRoman"/>
+      <w:lvlText w:val="%6."/>
+      <w:lvlJc w:val="right"/>
+      <w:pPr>
+        <w:ind w:left="5544" w:hanging="180"/>
+      </w:pPr>
+    </w:lvl>
+    <w:lvl w:ilvl="6" w:tplc="4009000F" w:tentative="1">
+      <w:start w:val="1"/>
+      <w:numFmt w:val="decimal"/>
+      <w:lvlText w:val="%7."/>
+      <w:lvlJc w:val="left"/>
+      <w:pPr>
+        <w:ind w:left="6264" w:hanging="360"/>
+      </w:pPr>
+    </w:lvl>
+    <w:lvl w:ilvl="7" w:tplc="40090019" w:tentative="1">
+      <w:start w:val="1"/>
+      <w:numFmt w:val="lowerLetter"/>
+      <w:lvlText w:val="%8."/>
+      <w:lvlJc w:val="left"/>
+      <w:pPr>
+        <w:ind w:left="6984" w:hanging="360"/>
+      </w:pPr>
+    </w:lvl>
+    <w:lvl w:ilvl="8" w:tplc="4009001B" w:tentative="1">
+      <w:start w:val="1"/>
+      <w:numFmt w:val="lowerRoman"/>
+      <w:lvlText w:val="%9."/>
+      <w:lvlJc w:val="right"/>
+      <w:pPr>
+        <w:ind w:left="7704" w:hanging="180"/>
+      </w:pPr>
+    </w:lvl>
+  </w:abstractNum>
+  <w:abstractNum w:abstractNumId="1" w15:restartNumberingAfterBreak="0">
+    <w:nsid w:val="49F865E8"/>
+    <w:multiLevelType w:val="hybridMultilevel"/>
+    <w:tmpl w:val="F8B00FFC"/>
+    <w:lvl w:ilvl="0" w:tplc="5BA2D49C">
+      <w:numFmt w:val="bullet"/>
+      <w:lvlText w:val=""/>
+      <w:lvlJc w:val="left"/>
+      <w:pPr>
+        <w:ind w:left="1080" w:hanging="360"/>
+      </w:pPr>
+      <w:rPr>
+        <w:rFonts w:ascii="Wingdings" w:eastAsiaTheme="minorHAnsi" w:hAnsi="Wingdings" w:cstheme="minorBidi" w:hint="default"/>
+      </w:rPr>
+    </w:lvl>
+    <w:lvl w:ilvl="1" w:tplc="40090003" w:tentative="1">
+      <w:start w:val="1"/>
+      <w:numFmt w:val="bullet"/>
+      <w:lvlText w:val="o"/>
+      <w:lvlJc w:val="left"/>
+      <w:pPr>
+        <w:ind w:left="1800" w:hanging="360"/>
+      </w:pPr>
+      <w:rPr>
+        <w:rFonts w:ascii="Courier New" w:hAnsi="Courier New" w:cs="Courier New" w:hint="default"/>
+      </w:rPr>
+    </w:lvl>
+    <w:lvl w:ilvl="2" w:tplc="40090005" w:tentative="1">
+      <w:start w:val="1"/>
+      <w:numFmt w:val="bullet"/>
+      <w:lvlText w:val=""/>
+      <w:lvlJc w:val="left"/>
+      <w:pPr>
+        <w:ind w:left="2520" w:hanging="360"/>
+      </w:pPr>
+      <w:rPr>
+        <w:rFonts w:ascii="Wingdings" w:hAnsi="Wingdings" w:hint="default"/>
+      </w:rPr>
+    </w:lvl>
+    <w:lvl w:ilvl="3" w:tplc="40090001" w:tentative="1">
+      <w:start w:val="1"/>
+      <w:numFmt w:val="bullet"/>
+      <w:lvlText w:val=""/>
+      <w:lvlJc w:val="left"/>
+      <w:pPr>
+        <w:ind w:left="3240" w:hanging="360"/>
+      </w:pPr>
+      <w:rPr>
+        <w:rFonts w:ascii="Symbol" w:hAnsi="Symbol" w:hint="default"/>
+      </w:rPr>
+    </w:lvl>
+    <w:lvl w:ilvl="4" w:tplc="40090003" w:tentative="1">
+      <w:start w:val="1"/>
+      <w:numFmt w:val="bullet"/>
+      <w:lvlText w:val="o"/>
+      <w:lvlJc w:val="left"/>
+      <w:pPr>
+        <w:ind w:left="3960" w:hanging="360"/>
+      </w:pPr>
+      <w:rPr>
+        <w:rFonts w:ascii="Courier New" w:hAnsi="Courier New" w:cs="Courier New" w:hint="default"/>
+      </w:rPr>
+    </w:lvl>
+    <w:lvl w:ilvl="5" w:tplc="40090005" w:tentative="1">
+      <w:start w:val="1"/>
+      <w:numFmt w:val="bullet"/>
+      <w:lvlText w:val=""/>
+      <w:lvlJc w:val="left"/>
+      <w:pPr>
+        <w:ind w:left="4680" w:hanging="360"/>
+      </w:pPr>
+      <w:rPr>
+        <w:rFonts w:ascii="Wingdings" w:hAnsi="Wingdings" w:hint="default"/>
+      </w:rPr>
+    </w:lvl>
+    <w:lvl w:ilvl="6" w:tplc="40090001" w:tentative="1">
+      <w:start w:val="1"/>
+      <w:numFmt w:val="bullet"/>
+      <w:lvlText w:val=""/>
+      <w:lvlJc w:val="left"/>
+      <w:pPr>
+        <w:ind w:left="5400" w:hanging="360"/>
+      </w:pPr>
+      <w:rPr>
+        <w:rFonts w:ascii="Symbol" w:hAnsi="Symbol" w:hint="default"/>
+      </w:rPr>
+    </w:lvl>
+    <w:lvl w:ilvl="7" w:tplc="40090003" w:tentative="1">
+      <w:start w:val="1"/>
+      <w:numFmt w:val="bullet"/>
+      <w:lvlText w:val="o"/>
+      <w:lvlJc w:val="left"/>
+      <w:pPr>
+        <w:ind w:left="6120" w:hanging="360"/>
+      </w:pPr>
+      <w:rPr>
+        <w:rFonts w:ascii="Courier New" w:hAnsi="Courier New" w:cs="Courier New" w:hint="default"/>
+      </w:rPr>
+    </w:lvl>
+    <w:lvl w:ilvl="8" w:tplc="40090005" w:tentative="1">
+      <w:start w:val="1"/>
+      <w:numFmt w:val="bullet"/>
+      <w:lvlText w:val=""/>
+      <w:lvlJc w:val="left"/>
+      <w:pPr>
+        <w:ind w:left="6840" w:hanging="360"/>
+      </w:pPr>
+      <w:rPr>
+        <w:rFonts w:ascii="Wingdings" w:hAnsi="Wingdings" w:hint="default"/>
+      </w:rPr>
+    </w:lvl>
+  </w:abstractNum>
+  <w:abstractNum w:abstractNumId="2" w15:restartNumberingAfterBreak="0">
     <w:nsid w:val="56B7664D"/>
     <w:multiLevelType w:val="hybridMultilevel"/>
     <w:tmpl w:val="AD8C73CC"/>
@@ -208,7 +778,7 @@
       </w:pPr>
     </w:lvl>
   </w:abstractNum>
-  <w:abstractNum w:abstractNumId="1" w15:restartNumberingAfterBreak="0">
+  <w:abstractNum w:abstractNumId="3" w15:restartNumberingAfterBreak="0">
     <w:nsid w:val="5836532B"/>
     <w:multiLevelType w:val="hybridMultilevel"/>
     <w:tmpl w:val="C03416DE"/>
@@ -322,10 +892,16 @@
     </w:lvl>
   </w:abstractNum>
   <w:num w:numId="1" w16cid:durableId="287931866">
-    <w:abstractNumId w:val="0"/>
+    <w:abstractNumId w:val="2"/>
   </w:num>
   <w:num w:numId="2" w16cid:durableId="1878279804">
+    <w:abstractNumId w:val="3"/>
+  </w:num>
+  <w:num w:numId="3" w16cid:durableId="1725987632">
     <w:abstractNumId w:val="1"/>
+  </w:num>
+  <w:num w:numId="4" w16cid:durableId="2065787805">
+    <w:abstractNumId w:val="0"/>
   </w:num>
 </w:numbering>
 </file>
@@ -769,6 +1345,29 @@
       <w:contextualSpacing/>
     </w:pPr>
   </w:style>
+  <w:style w:type="character" w:styleId="Hyperlink">
+    <w:name w:val="Hyperlink"/>
+    <w:basedOn w:val="DefaultParagraphFont"/>
+    <w:uiPriority w:val="99"/>
+    <w:unhideWhenUsed/>
+    <w:rsid w:val="00DB595B"/>
+    <w:rPr>
+      <w:color w:val="0563C1" w:themeColor="hyperlink"/>
+      <w:u w:val="single"/>
+    </w:rPr>
+  </w:style>
+  <w:style w:type="character" w:styleId="UnresolvedMention">
+    <w:name w:val="Unresolved Mention"/>
+    <w:basedOn w:val="DefaultParagraphFont"/>
+    <w:uiPriority w:val="99"/>
+    <w:semiHidden/>
+    <w:unhideWhenUsed/>
+    <w:rsid w:val="00DB595B"/>
+    <w:rPr>
+      <w:color w:val="605E5C"/>
+      <w:shd w:val="clear" w:color="auto" w:fill="E1DFDD"/>
+    </w:rPr>
+  </w:style>
 </w:styles>
 </file>
 

</xml_diff>